<commit_message>
hw 6 robot , format the output
</commit_message>
<xml_diff>
--- a/project_architecture/project_summary.docx
+++ b/project_architecture/project_summary.docx
@@ -1398,6 +1398,7 @@
             <w:tcBorders>
               <w:top w:val="single" w:sz="4" w:space="0" w:color="5B9BD5" w:themeColor="accent1"/>
               <w:left w:val="single" w:sz="4" w:space="0" w:color="5B9BD5" w:themeColor="accent1"/>
+              <w:bottom w:val="single" w:sz="4" w:space="0" w:color="5B9BD5" w:themeColor="accent1"/>
               <w:right w:val="single" w:sz="4" w:space="0" w:color="5B9BD5" w:themeColor="accent1"/>
             </w:tcBorders>
             <w:noWrap/>
@@ -1447,6 +1448,7 @@
             <w:tcBorders>
               <w:top w:val="single" w:sz="4" w:space="0" w:color="5B9BD5" w:themeColor="accent1"/>
               <w:left w:val="single" w:sz="4" w:space="0" w:color="5B9BD5" w:themeColor="accent1"/>
+              <w:bottom w:val="single" w:sz="4" w:space="0" w:color="5B9BD5" w:themeColor="accent1"/>
               <w:right w:val="single" w:sz="4" w:space="0" w:color="5B9BD5" w:themeColor="accent1"/>
             </w:tcBorders>
             <w:vAlign w:val="center"/>
@@ -1474,6 +1476,7 @@
             <w:tcBorders>
               <w:top w:val="single" w:sz="4" w:space="0" w:color="5B9BD5" w:themeColor="accent1"/>
               <w:left w:val="single" w:sz="4" w:space="0" w:color="5B9BD5" w:themeColor="accent1"/>
+              <w:bottom w:val="single" w:sz="4" w:space="0" w:color="5B9BD5" w:themeColor="accent1"/>
               <w:right w:val="single" w:sz="4" w:space="0" w:color="5B9BD5" w:themeColor="accent1"/>
             </w:tcBorders>
             <w:vAlign w:val="center"/>
@@ -1492,6 +1495,133 @@
                 <w:color w:val="000000" w:themeColor="text1"/>
               </w:rPr>
               <w:t>All Users</w:t>
+            </w:r>
+          </w:p>
+        </w:tc>
+      </w:tr>
+      <w:tr>
+        <w:trPr>
+          <w:trHeight w:val="821"/>
+          <w:jc w:val="center"/>
+        </w:trPr>
+        <w:tc>
+          <w:tcPr>
+            <w:tcW w:w="1495" w:type="pct"/>
+            <w:tcBorders>
+              <w:top w:val="single" w:sz="4" w:space="0" w:color="5B9BD5" w:themeColor="accent1"/>
+              <w:left w:val="single" w:sz="4" w:space="0" w:color="5B9BD5" w:themeColor="accent1"/>
+              <w:right w:val="single" w:sz="4" w:space="0" w:color="5B9BD5" w:themeColor="accent1"/>
+            </w:tcBorders>
+            <w:noWrap/>
+            <w:vAlign w:val="center"/>
+          </w:tcPr>
+          <w:p>
+            <w:pPr>
+              <w:pStyle w:val="ListParagraph"/>
+              <w:numPr>
+                <w:ilvl w:val="1"/>
+                <w:numId w:val="1"/>
+              </w:numPr>
+              <w:spacing w:before="120" w:after="0" w:line="240" w:lineRule="auto"/>
+              <w:rPr>
+                <w:rFonts w:ascii="Times New Roman" w:hAnsi="Times New Roman" w:cs="Times New Roman"/>
+                <w:b/>
+                <w:bCs/>
+                <w:color w:val="000000" w:themeColor="text1"/>
+                <w:sz w:val="24"/>
+              </w:rPr>
+            </w:pPr>
+            <w:r>
+              <w:rPr>
+                <w:rFonts w:ascii="Times New Roman" w:hAnsi="Times New Roman" w:cs="Times New Roman"/>
+                <w:b/>
+                <w:bCs/>
+                <w:color w:val="000000" w:themeColor="text1"/>
+                <w:sz w:val="24"/>
+              </w:rPr>
+              <w:t xml:space="preserve"> </w:t>
+            </w:r>
+            <w:r>
+              <w:rPr>
+                <w:rFonts w:ascii="Times New Roman" w:hAnsi="Times New Roman" w:cs="Times New Roman"/>
+                <w:b/>
+                <w:bCs/>
+                <w:color w:val="000000" w:themeColor="text1"/>
+                <w:sz w:val="24"/>
+              </w:rPr>
+              <w:t>Sales</w:t>
+            </w:r>
+          </w:p>
+        </w:tc>
+        <w:tc>
+          <w:tcPr>
+            <w:tcW w:w="2708" w:type="pct"/>
+            <w:tcBorders>
+              <w:top w:val="single" w:sz="4" w:space="0" w:color="5B9BD5" w:themeColor="accent1"/>
+              <w:left w:val="single" w:sz="4" w:space="0" w:color="5B9BD5" w:themeColor="accent1"/>
+              <w:right w:val="single" w:sz="4" w:space="0" w:color="5B9BD5" w:themeColor="accent1"/>
+            </w:tcBorders>
+            <w:vAlign w:val="center"/>
+          </w:tcPr>
+          <w:p>
+            <w:pPr>
+              <w:spacing w:before="120"/>
+              <w:rPr>
+                <w:rFonts w:ascii="Times New Roman" w:hAnsi="Times New Roman" w:cs="Times New Roman"/>
+                <w:color w:val="000000" w:themeColor="text1"/>
+              </w:rPr>
+            </w:pPr>
+            <w:r>
+              <w:rPr>
+                <w:rFonts w:ascii="Times New Roman" w:hAnsi="Times New Roman" w:cs="Times New Roman"/>
+                <w:color w:val="000000" w:themeColor="text1"/>
+              </w:rPr>
+              <w:t>Sell products to clients.</w:t>
+            </w:r>
+          </w:p>
+        </w:tc>
+        <w:tc>
+          <w:tcPr>
+            <w:tcW w:w="797" w:type="pct"/>
+            <w:tcBorders>
+              <w:top w:val="single" w:sz="4" w:space="0" w:color="5B9BD5" w:themeColor="accent1"/>
+              <w:left w:val="single" w:sz="4" w:space="0" w:color="5B9BD5" w:themeColor="accent1"/>
+              <w:right w:val="single" w:sz="4" w:space="0" w:color="5B9BD5" w:themeColor="accent1"/>
+            </w:tcBorders>
+            <w:vAlign w:val="center"/>
+          </w:tcPr>
+          <w:p>
+            <w:pPr>
+              <w:spacing w:before="120"/>
+              <w:rPr>
+                <w:rFonts w:ascii="Times New Roman" w:hAnsi="Times New Roman" w:cs="Times New Roman"/>
+                <w:b/>
+                <w:bCs/>
+                <w:color w:val="000000" w:themeColor="text1"/>
+              </w:rPr>
+            </w:pPr>
+            <w:r>
+              <w:rPr>
+                <w:rFonts w:ascii="Times New Roman" w:hAnsi="Times New Roman" w:cs="Times New Roman"/>
+                <w:color w:val="000000" w:themeColor="text1"/>
+              </w:rPr>
+              <w:t>All</w:t>
+            </w:r>
+            <w:r>
+              <w:rPr>
+                <w:rFonts w:ascii="Times New Roman" w:hAnsi="Times New Roman" w:cs="Times New Roman"/>
+                <w:b/>
+                <w:bCs/>
+                <w:color w:val="000000" w:themeColor="text1"/>
+              </w:rPr>
+              <w:t xml:space="preserve"> </w:t>
+            </w:r>
+            <w:r>
+              <w:rPr>
+                <w:rFonts w:ascii="Times New Roman" w:hAnsi="Times New Roman" w:cs="Times New Roman"/>
+                <w:color w:val="000000" w:themeColor="text1"/>
+              </w:rPr>
+              <w:t>Users</w:t>
             </w:r>
           </w:p>
         </w:tc>
@@ -1532,15 +1662,7 @@
                 <w:color w:val="000000" w:themeColor="text1"/>
                 <w:sz w:val="24"/>
               </w:rPr>
-              <w:t xml:space="preserve"> </w:t>
-            </w:r>
-            <w:r>
-              <w:rPr>
-                <w:rFonts w:ascii="Times New Roman" w:hAnsi="Times New Roman" w:cs="Times New Roman"/>
-                <w:color w:val="000000" w:themeColor="text1"/>
-                <w:sz w:val="24"/>
-              </w:rPr>
-              <w:t>Sales</w:t>
+              <w:t xml:space="preserve"> Invoices</w:t>
             </w:r>
           </w:p>
         </w:tc>
@@ -1567,9 +1689,10 @@
               <w:rPr>
                 <w:rFonts w:ascii="Times New Roman" w:hAnsi="Times New Roman" w:cs="Times New Roman"/>
                 <w:b w:val="0"/>
-                <w:color w:val="000000" w:themeColor="text1"/>
-              </w:rPr>
-              <w:t>Sell products to clients.</w:t>
+                <w:bCs w:val="0"/>
+                <w:color w:val="000000" w:themeColor="text1"/>
+              </w:rPr>
+              <w:t>Create invoice for purchase or sale</w:t>
             </w:r>
           </w:p>
         </w:tc>
@@ -1588,6 +1711,7 @@
               <w:rPr>
                 <w:rFonts w:ascii="Times New Roman" w:hAnsi="Times New Roman" w:cs="Times New Roman"/>
                 <w:b w:val="0"/>
+                <w:bCs w:val="0"/>
                 <w:color w:val="000000" w:themeColor="text1"/>
               </w:rPr>
             </w:pPr>
@@ -1595,6 +1719,7 @@
               <w:rPr>
                 <w:rFonts w:ascii="Times New Roman" w:hAnsi="Times New Roman" w:cs="Times New Roman"/>
                 <w:b w:val="0"/>
+                <w:bCs w:val="0"/>
                 <w:color w:val="000000" w:themeColor="text1"/>
               </w:rPr>
               <w:t>All Users</w:t>
@@ -2494,7 +2619,7 @@
       <w:tr>
         <w:trPr>
           <w:cnfStyle w:val="010000000000" w:firstRow="0" w:lastRow="1" w:firstColumn="0" w:lastColumn="0" w:oddVBand="0" w:evenVBand="0" w:oddHBand="0" w:evenHBand="0" w:firstRowFirstColumn="0" w:firstRowLastColumn="0" w:lastRowFirstColumn="0" w:lastRowLastColumn="0"/>
-          <w:trHeight w:val="682"/>
+          <w:trHeight w:val="925"/>
           <w:jc w:val="center"/>
         </w:trPr>
         <w:tc>
@@ -2559,6 +2684,32 @@
               <w:spacing w:before="120"/>
               <w:rPr>
                 <w:rFonts w:ascii="Times New Roman" w:hAnsi="Times New Roman" w:cs="Times New Roman"/>
+                <w:bCs w:val="0"/>
+                <w:color w:val="000000" w:themeColor="text1"/>
+              </w:rPr>
+            </w:pPr>
+            <w:r>
+              <w:rPr>
+                <w:rFonts w:ascii="Times New Roman" w:hAnsi="Times New Roman" w:cs="Times New Roman"/>
+                <w:b w:val="0"/>
+                <w:color w:val="000000" w:themeColor="text1"/>
+              </w:rPr>
+              <w:t>Presents existing</w:t>
+            </w:r>
+            <w:r>
+              <w:rPr>
+                <w:rFonts w:ascii="Times New Roman" w:hAnsi="Times New Roman" w:cs="Times New Roman"/>
+                <w:b w:val="0"/>
+                <w:color w:val="000000" w:themeColor="text1"/>
+              </w:rPr>
+              <w:t xml:space="preserve"> transactions (purchases &amp; sales) history.</w:t>
+            </w:r>
+          </w:p>
+          <w:p>
+            <w:pPr>
+              <w:spacing w:before="120"/>
+              <w:rPr>
+                <w:rFonts w:ascii="Times New Roman" w:hAnsi="Times New Roman" w:cs="Times New Roman"/>
                 <w:b w:val="0"/>
                 <w:bCs w:val="0"/>
                 <w:color w:val="000000" w:themeColor="text1"/>
@@ -2570,15 +2721,7 @@
                 <w:b w:val="0"/>
                 <w:color w:val="000000" w:themeColor="text1"/>
               </w:rPr>
-              <w:t>Presents existing</w:t>
-            </w:r>
-            <w:r>
-              <w:rPr>
-                <w:rFonts w:ascii="Times New Roman" w:hAnsi="Times New Roman" w:cs="Times New Roman"/>
-                <w:b w:val="0"/>
-                <w:color w:val="000000" w:themeColor="text1"/>
-              </w:rPr>
-              <w:t xml:space="preserve"> transactions (purchases &amp; sales) history.</w:t>
+              <w:t>Generate Invoice for desired transaction.</w:t>
             </w:r>
           </w:p>
         </w:tc>
@@ -3141,6 +3284,7 @@
               <w:spacing w:before="120" w:after="0" w:line="240" w:lineRule="auto"/>
               <w:rPr>
                 <w:rFonts w:ascii="Times New Roman" w:hAnsi="Times New Roman" w:cs="Times New Roman"/>
+                <w:b w:val="0"/>
                 <w:bCs w:val="0"/>
                 <w:color w:val="000000" w:themeColor="text1"/>
                 <w:sz w:val="24"/>
@@ -3149,6 +3293,7 @@
             <w:r>
               <w:rPr>
                 <w:rFonts w:ascii="Times New Roman" w:hAnsi="Times New Roman" w:cs="Times New Roman"/>
+                <w:b w:val="0"/>
                 <w:bCs w:val="0"/>
                 <w:color w:val="000000" w:themeColor="text1"/>
                 <w:sz w:val="24"/>

</xml_diff>